<commit_message>
Handle contextual spacing for paragraphs
</commit_message>
<xml_diff>
--- a/tests/fixtures/paragraph_spacing.docx
+++ b/tests/fixtures/paragraph_spacing.docx
@@ -7,41 +7,7 @@
         <w:tabs>
           <w:tab w:val="clear" w:pos="709"/>
         </w:tabs>
-        <w:ind w:firstLine="720"/>
-      </w:pPr>
-      <w:bookmarkStart w:id="0" w:name="_GoBack"/>
-      <w:bookmarkEnd w:id="0"/>
-      <w:r>
-        <w:t>Heading 1</w:t>
-      </w:r>
-    </w:p>
-    <w:p>
-      <w:pPr>
-        <w:tabs>
-          <w:tab w:val="clear" w:pos="709"/>
-        </w:tabs>
-      </w:pPr>
-      <w:r>
-        <w:t>Heading 2</w:t>
-      </w:r>
-    </w:p>
-    <w:p>
-      <w:pPr>
-        <w:tabs>
-          <w:tab w:val="clear" w:pos="709"/>
-        </w:tabs>
-      </w:pPr>
-    </w:p>
-    <w:p>
-      <w:pPr>
-        <w:pStyle w:val="ListParagraph"/>
-        <w:numPr>
-          <w:ilvl w:val="0"/>
-          <w:numId w:val="5"/>
-        </w:numPr>
-        <w:tabs>
-          <w:tab w:val="clear" w:pos="709"/>
-        </w:tabs>
+        <w:spacing w:after="0" w:line="240" w:lineRule="auto"/>
       </w:pPr>
       <w:r>
         <w:t>AAA</w:t>
@@ -49,14 +15,10 @@
     </w:p>
     <w:p>
       <w:pPr>
-        <w:pStyle w:val="ListParagraph"/>
-        <w:numPr>
-          <w:ilvl w:val="1"/>
-          <w:numId w:val="5"/>
-        </w:numPr>
         <w:tabs>
           <w:tab w:val="clear" w:pos="709"/>
         </w:tabs>
+        <w:spacing w:after="0" w:line="240" w:lineRule="auto"/>
       </w:pPr>
       <w:r>
         <w:t>BBB</w:t>
@@ -64,26 +26,10 @@
     </w:p>
     <w:p>
       <w:pPr>
-        <w:pStyle w:val="ListParagraph"/>
         <w:tabs>
           <w:tab w:val="clear" w:pos="709"/>
         </w:tabs>
-        <w:ind w:left="1440"/>
-      </w:pPr>
-      <w:r>
-        <w:t>Heading 3</w:t>
-      </w:r>
-    </w:p>
-    <w:p>
-      <w:pPr>
-        <w:pStyle w:val="ListParagraph"/>
-        <w:numPr>
-          <w:ilvl w:val="1"/>
-          <w:numId w:val="5"/>
-        </w:numPr>
-        <w:tabs>
-          <w:tab w:val="clear" w:pos="709"/>
-        </w:tabs>
+        <w:spacing w:before="200" w:after="0"/>
       </w:pPr>
       <w:r>
         <w:t>CCC</w:t>
@@ -94,6 +40,7 @@
         <w:tabs>
           <w:tab w:val="clear" w:pos="709"/>
         </w:tabs>
+        <w:spacing w:before="200" w:after="0"/>
       </w:pPr>
     </w:p>
     <w:p>
@@ -101,29 +48,7 @@
         <w:tabs>
           <w:tab w:val="clear" w:pos="709"/>
         </w:tabs>
-        <w:ind w:left="720"/>
-      </w:pPr>
-      <w:r>
-        <w:t>Heading 4</w:t>
-      </w:r>
-    </w:p>
-    <w:p>
-      <w:pPr>
-        <w:tabs>
-          <w:tab w:val="clear" w:pos="709"/>
-        </w:tabs>
-      </w:pPr>
-    </w:p>
-    <w:p>
-      <w:pPr>
-        <w:pStyle w:val="ListParagraph"/>
-        <w:numPr>
-          <w:ilvl w:val="1"/>
-          <w:numId w:val="5"/>
-        </w:numPr>
-        <w:tabs>
-          <w:tab w:val="clear" w:pos="709"/>
-        </w:tabs>
+        <w:spacing w:before="200" w:after="0"/>
       </w:pPr>
       <w:r>
         <w:t>DDD</w:t>
@@ -131,24 +56,15 @@
     </w:p>
     <w:p>
       <w:pPr>
-        <w:tabs>
-          <w:tab w:val="clear" w:pos="709"/>
-        </w:tabs>
-      </w:pPr>
-      <w:r>
-        <w:t>Heading 5</w:t>
-      </w:r>
-    </w:p>
-    <w:p>
-      <w:pPr>
         <w:pStyle w:val="ListParagraph"/>
         <w:numPr>
           <w:ilvl w:val="0"/>
-          <w:numId w:val="5"/>
+          <w:numId w:val="6"/>
         </w:numPr>
         <w:tabs>
           <w:tab w:val="clear" w:pos="709"/>
         </w:tabs>
+        <w:spacing w:before="200" w:after="0"/>
       </w:pPr>
       <w:r>
         <w:t>EEE</w:t>
@@ -156,21 +72,233 @@
     </w:p>
     <w:p>
       <w:pPr>
+        <w:pStyle w:val="ListParagraph"/>
+        <w:numPr>
+          <w:ilvl w:val="0"/>
+          <w:numId w:val="6"/>
+        </w:numPr>
         <w:tabs>
           <w:tab w:val="clear" w:pos="709"/>
         </w:tabs>
-      </w:pPr>
+        <w:spacing w:before="200" w:after="0"/>
+      </w:pPr>
+      <w:r>
+        <w:t>FFF</w:t>
+      </w:r>
     </w:p>
     <w:p>
       <w:pPr>
+        <w:pStyle w:val="ListParagraph"/>
+        <w:numPr>
+          <w:ilvl w:val="0"/>
+          <w:numId w:val="6"/>
+        </w:numPr>
         <w:tabs>
           <w:tab w:val="clear" w:pos="709"/>
         </w:tabs>
-        <w:jc w:val="center"/>
+        <w:spacing w:before="360" w:after="240"/>
+        <w:ind w:left="714" w:hanging="357"/>
+        <w:contextualSpacing w:val="0"/>
       </w:pPr>
       <w:r>
-        <w:t>Heading 6</w:t>
+        <w:t>GGG</w:t>
       </w:r>
+    </w:p>
+    <w:p>
+      <w:pPr>
+        <w:pStyle w:val="ListParagraph"/>
+        <w:numPr>
+          <w:ilvl w:val="0"/>
+          <w:numId w:val="6"/>
+        </w:numPr>
+        <w:tabs>
+          <w:tab w:val="clear" w:pos="709"/>
+        </w:tabs>
+        <w:spacing w:before="360" w:after="240"/>
+        <w:ind w:left="714" w:hanging="357"/>
+        <w:contextualSpacing w:val="0"/>
+      </w:pPr>
+      <w:r>
+        <w:t>HHH</w:t>
+      </w:r>
+    </w:p>
+    <w:p>
+      <w:pPr>
+        <w:pStyle w:val="ListParagraph"/>
+        <w:numPr>
+          <w:ilvl w:val="0"/>
+          <w:numId w:val="6"/>
+        </w:numPr>
+        <w:tabs>
+          <w:tab w:val="clear" w:pos="709"/>
+        </w:tabs>
+        <w:spacing w:before="600" w:after="600" w:line="240" w:lineRule="auto"/>
+        <w:ind w:left="714" w:hanging="357"/>
+      </w:pPr>
+      <w:r>
+        <w:t>III</w:t>
+      </w:r>
+    </w:p>
+    <w:p>
+      <w:pPr>
+        <w:pStyle w:val="ListParagraph"/>
+        <w:numPr>
+          <w:ilvl w:val="0"/>
+          <w:numId w:val="6"/>
+        </w:numPr>
+        <w:tabs>
+          <w:tab w:val="clear" w:pos="709"/>
+        </w:tabs>
+        <w:spacing w:before="960" w:after="0" w:line="240" w:lineRule="auto"/>
+        <w:ind w:left="714" w:hanging="357"/>
+      </w:pPr>
+      <w:r>
+        <w:t>JJJ</w:t>
+      </w:r>
+    </w:p>
+    <w:p>
+      <w:pPr>
+        <w:tabs>
+          <w:tab w:val="clear" w:pos="709"/>
+        </w:tabs>
+        <w:spacing w:before="200" w:after="0" w:line="240" w:lineRule="auto"/>
+      </w:pPr>
+      <w:bookmarkStart w:id="0" w:name="_GoBack"/>
+      <w:bookmarkEnd w:id="0"/>
+    </w:p>
+    <w:tbl>
+      <w:tblPr>
+        <w:tblStyle w:val="TableGrid"/>
+        <w:tblW w:w="0" w:type="auto"/>
+        <w:tblInd w:w="357" w:type="dxa"/>
+        <w:tblLook w:val="04A0" w:firstRow="1" w:lastRow="0" w:firstColumn="1" w:lastColumn="0" w:noHBand="0" w:noVBand="1"/>
+      </w:tblPr>
+      <w:tblGrid>
+        <w:gridCol w:w="3275"/>
+        <w:gridCol w:w="3275"/>
+        <w:gridCol w:w="3281"/>
+      </w:tblGrid>
+      <w:tr>
+        <w:tc>
+          <w:tcPr>
+            <w:tcW w:w="3275" w:type="dxa"/>
+          </w:tcPr>
+          <w:p>
+            <w:pPr>
+              <w:tabs>
+                <w:tab w:val="clear" w:pos="709"/>
+              </w:tabs>
+              <w:spacing w:line="480" w:lineRule="auto"/>
+            </w:pPr>
+            <w:r>
+              <w:t>KKK</w:t>
+            </w:r>
+          </w:p>
+        </w:tc>
+        <w:tc>
+          <w:tcPr>
+            <w:tcW w:w="3275" w:type="dxa"/>
+            <w:vMerge w:val="restart"/>
+          </w:tcPr>
+          <w:p>
+            <w:pPr>
+              <w:tabs>
+                <w:tab w:val="clear" w:pos="709"/>
+              </w:tabs>
+              <w:jc w:val="center"/>
+            </w:pPr>
+          </w:p>
+          <w:p>
+            <w:pPr>
+              <w:tabs>
+                <w:tab w:val="clear" w:pos="709"/>
+              </w:tabs>
+              <w:jc w:val="center"/>
+            </w:pPr>
+            <w:r>
+              <w:t>LLL</w:t>
+            </w:r>
+          </w:p>
+          <w:p>
+            <w:pPr>
+              <w:jc w:val="center"/>
+            </w:pPr>
+          </w:p>
+        </w:tc>
+        <w:tc>
+          <w:tcPr>
+            <w:tcW w:w="3281" w:type="dxa"/>
+          </w:tcPr>
+          <w:p>
+            <w:pPr>
+              <w:tabs>
+                <w:tab w:val="clear" w:pos="709"/>
+              </w:tabs>
+            </w:pPr>
+            <w:r>
+              <w:t>MMM</w:t>
+            </w:r>
+          </w:p>
+        </w:tc>
+      </w:tr>
+      <w:tr>
+        <w:trPr>
+          <w:trHeight w:val="240"/>
+        </w:trPr>
+        <w:tc>
+          <w:tcPr>
+            <w:tcW w:w="3275" w:type="dxa"/>
+          </w:tcPr>
+          <w:p>
+            <w:pPr>
+              <w:tabs>
+                <w:tab w:val="clear" w:pos="709"/>
+              </w:tabs>
+              <w:spacing w:before="480" w:line="360" w:lineRule="auto"/>
+            </w:pPr>
+            <w:r>
+              <w:t>NNN</w:t>
+            </w:r>
+          </w:p>
+        </w:tc>
+        <w:tc>
+          <w:tcPr>
+            <w:tcW w:w="3275" w:type="dxa"/>
+            <w:vMerge/>
+          </w:tcPr>
+          <w:p>
+            <w:pPr>
+              <w:tabs>
+                <w:tab w:val="clear" w:pos="709"/>
+              </w:tabs>
+            </w:pPr>
+          </w:p>
+        </w:tc>
+        <w:tc>
+          <w:tcPr>
+            <w:tcW w:w="3281" w:type="dxa"/>
+          </w:tcPr>
+          <w:p>
+            <w:pPr>
+              <w:tabs>
+                <w:tab w:val="clear" w:pos="709"/>
+              </w:tabs>
+            </w:pPr>
+            <w:r>
+              <w:t>OOO</w:t>
+            </w:r>
+          </w:p>
+        </w:tc>
+      </w:tr>
+    </w:tbl>
+    <w:p>
+      <w:pPr>
+        <w:tabs>
+          <w:tab w:val="clear" w:pos="709"/>
+        </w:tabs>
+        <w:spacing w:after="0" w:line="240" w:lineRule="auto"/>
+        <w:ind w:left="357"/>
+      </w:pPr>
     </w:p>
     <w:sectPr>
       <w:pgSz w:w="12240" w:h="15840"/>
@@ -183,6 +311,56 @@
 </w:document>
 </file>
 
+<file path=word/endnotes.xml><?xml version="1.0" encoding="utf-8"?>
+<w:endnotes xmlns:wpc="http://schemas.microsoft.com/office/word/2010/wordprocessingCanvas" xmlns:mo="http://schemas.microsoft.com/office/mac/office/2008/main" xmlns:mc="http://schemas.openxmlformats.org/markup-compatibility/2006" xmlns:mv="urn:schemas-microsoft-com:mac:vml" xmlns:o="urn:schemas-microsoft-com:office:office" xmlns:r="http://schemas.openxmlformats.org/officeDocument/2006/relationships" xmlns:m="http://schemas.openxmlformats.org/officeDocument/2006/math" xmlns:v="urn:schemas-microsoft-com:vml" xmlns:wp14="http://schemas.microsoft.com/office/word/2010/wordprocessingDrawing" xmlns:wp="http://schemas.openxmlformats.org/drawingml/2006/wordprocessingDrawing" xmlns:w10="urn:schemas-microsoft-com:office:word" xmlns:w="http://schemas.openxmlformats.org/wordprocessingml/2006/main" xmlns:w14="http://schemas.microsoft.com/office/word/2010/wordml" xmlns:w15="http://schemas.microsoft.com/office/word/2012/wordml" xmlns:wpg="http://schemas.microsoft.com/office/word/2010/wordprocessingGroup" xmlns:wpi="http://schemas.microsoft.com/office/word/2010/wordprocessingInk" xmlns:wne="http://schemas.microsoft.com/office/word/2006/wordml" xmlns:wps="http://schemas.microsoft.com/office/word/2010/wordprocessingShape" mc:Ignorable="w14 w15 wp14">
+  <w:endnote w:type="separator" w:id="-1">
+    <w:p>
+      <w:pPr>
+        <w:spacing w:after="0" w:line="240" w:lineRule="auto"/>
+      </w:pPr>
+      <w:r>
+        <w:separator/>
+      </w:r>
+    </w:p>
+  </w:endnote>
+  <w:endnote w:type="continuationSeparator" w:id="0">
+    <w:p>
+      <w:pPr>
+        <w:spacing w:after="0" w:line="240" w:lineRule="auto"/>
+      </w:pPr>
+      <w:r>
+        <w:continuationSeparator/>
+      </w:r>
+    </w:p>
+  </w:endnote>
+</w:endnotes>
+</file>
+
+<file path=word/footnotes.xml><?xml version="1.0" encoding="utf-8"?>
+<w:footnotes xmlns:wpc="http://schemas.microsoft.com/office/word/2010/wordprocessingCanvas" xmlns:mo="http://schemas.microsoft.com/office/mac/office/2008/main" xmlns:mc="http://schemas.openxmlformats.org/markup-compatibility/2006" xmlns:mv="urn:schemas-microsoft-com:mac:vml" xmlns:o="urn:schemas-microsoft-com:office:office" xmlns:r="http://schemas.openxmlformats.org/officeDocument/2006/relationships" xmlns:m="http://schemas.openxmlformats.org/officeDocument/2006/math" xmlns:v="urn:schemas-microsoft-com:vml" xmlns:wp14="http://schemas.microsoft.com/office/word/2010/wordprocessingDrawing" xmlns:wp="http://schemas.openxmlformats.org/drawingml/2006/wordprocessingDrawing" xmlns:w10="urn:schemas-microsoft-com:office:word" xmlns:w="http://schemas.openxmlformats.org/wordprocessingml/2006/main" xmlns:w14="http://schemas.microsoft.com/office/word/2010/wordml" xmlns:w15="http://schemas.microsoft.com/office/word/2012/wordml" xmlns:wpg="http://schemas.microsoft.com/office/word/2010/wordprocessingGroup" xmlns:wpi="http://schemas.microsoft.com/office/word/2010/wordprocessingInk" xmlns:wne="http://schemas.microsoft.com/office/word/2006/wordml" xmlns:wps="http://schemas.microsoft.com/office/word/2010/wordprocessingShape" mc:Ignorable="w14 w15 wp14">
+  <w:footnote w:type="separator" w:id="-1">
+    <w:p>
+      <w:pPr>
+        <w:spacing w:after="0" w:line="240" w:lineRule="auto"/>
+      </w:pPr>
+      <w:r>
+        <w:separator/>
+      </w:r>
+    </w:p>
+  </w:footnote>
+  <w:footnote w:type="continuationSeparator" w:id="0">
+    <w:p>
+      <w:pPr>
+        <w:spacing w:after="0" w:line="240" w:lineRule="auto"/>
+      </w:pPr>
+      <w:r>
+        <w:continuationSeparator/>
+      </w:r>
+    </w:p>
+  </w:footnote>
+</w:footnotes>
+</file>
+
 <file path=word/numbering.xml><?xml version="1.0" encoding="utf-8"?>
 <w:numbering xmlns:wpc="http://schemas.microsoft.com/office/word/2010/wordprocessingCanvas" xmlns:mo="http://schemas.microsoft.com/office/mac/office/2008/main" xmlns:mc="http://schemas.openxmlformats.org/markup-compatibility/2006" xmlns:mv="urn:schemas-microsoft-com:mac:vml" xmlns:o="urn:schemas-microsoft-com:office:office" xmlns:r="http://schemas.openxmlformats.org/officeDocument/2006/relationships" xmlns:m="http://schemas.openxmlformats.org/officeDocument/2006/math" xmlns:v="urn:schemas-microsoft-com:vml" xmlns:wp14="http://schemas.microsoft.com/office/word/2010/wordprocessingDrawing" xmlns:wp="http://schemas.openxmlformats.org/drawingml/2006/wordprocessingDrawing" xmlns:w10="urn:schemas-microsoft-com:office:word" xmlns:w="http://schemas.openxmlformats.org/wordprocessingml/2006/main" xmlns:w14="http://schemas.microsoft.com/office/word/2010/wordml" xmlns:w15="http://schemas.microsoft.com/office/word/2012/wordml" xmlns:wpg="http://schemas.microsoft.com/office/word/2010/wordprocessingGroup" xmlns:wpi="http://schemas.microsoft.com/office/word/2010/wordprocessingInk" xmlns:wne="http://schemas.microsoft.com/office/word/2006/wordml" xmlns:wps="http://schemas.microsoft.com/office/word/2010/wordprocessingShape" mc:Ignorable="w14 w15 wp14">
   <w:abstractNum w:abstractNumId="0">
@@ -412,6 +590,95 @@
     </w:lvl>
   </w:abstractNum>
   <w:abstractNum w:abstractNumId="2">
+    <w:nsid w:val="2E716530"/>
+    <w:multiLevelType w:val="hybridMultilevel"/>
+    <w:tmpl w:val="CF0449A4"/>
+    <w:lvl w:ilvl="0" w:tplc="8E40C4B8">
+      <w:start w:val="1"/>
+      <w:numFmt w:val="decimal"/>
+      <w:lvlText w:val="%1."/>
+      <w:lvlJc w:val="left"/>
+      <w:pPr>
+        <w:ind w:left="720" w:hanging="360"/>
+      </w:pPr>
+      <w:rPr>
+        <w:rFonts w:hint="default"/>
+      </w:rPr>
+    </w:lvl>
+    <w:lvl w:ilvl="1" w:tplc="04090019" w:tentative="1">
+      <w:start w:val="1"/>
+      <w:numFmt w:val="lowerLetter"/>
+      <w:lvlText w:val="%2."/>
+      <w:lvlJc w:val="left"/>
+      <w:pPr>
+        <w:ind w:left="1440" w:hanging="360"/>
+      </w:pPr>
+    </w:lvl>
+    <w:lvl w:ilvl="2" w:tplc="0409001B" w:tentative="1">
+      <w:start w:val="1"/>
+      <w:numFmt w:val="lowerRoman"/>
+      <w:lvlText w:val="%3."/>
+      <w:lvlJc w:val="right"/>
+      <w:pPr>
+        <w:ind w:left="2160" w:hanging="180"/>
+      </w:pPr>
+    </w:lvl>
+    <w:lvl w:ilvl="3" w:tplc="0409000F" w:tentative="1">
+      <w:start w:val="1"/>
+      <w:numFmt w:val="decimal"/>
+      <w:lvlText w:val="%4."/>
+      <w:lvlJc w:val="left"/>
+      <w:pPr>
+        <w:ind w:left="2880" w:hanging="360"/>
+      </w:pPr>
+    </w:lvl>
+    <w:lvl w:ilvl="4" w:tplc="04090019" w:tentative="1">
+      <w:start w:val="1"/>
+      <w:numFmt w:val="lowerLetter"/>
+      <w:lvlText w:val="%5."/>
+      <w:lvlJc w:val="left"/>
+      <w:pPr>
+        <w:ind w:left="3600" w:hanging="360"/>
+      </w:pPr>
+    </w:lvl>
+    <w:lvl w:ilvl="5" w:tplc="0409001B" w:tentative="1">
+      <w:start w:val="1"/>
+      <w:numFmt w:val="lowerRoman"/>
+      <w:lvlText w:val="%6."/>
+      <w:lvlJc w:val="right"/>
+      <w:pPr>
+        <w:ind w:left="4320" w:hanging="180"/>
+      </w:pPr>
+    </w:lvl>
+    <w:lvl w:ilvl="6" w:tplc="0409000F" w:tentative="1">
+      <w:start w:val="1"/>
+      <w:numFmt w:val="decimal"/>
+      <w:lvlText w:val="%7."/>
+      <w:lvlJc w:val="left"/>
+      <w:pPr>
+        <w:ind w:left="5040" w:hanging="360"/>
+      </w:pPr>
+    </w:lvl>
+    <w:lvl w:ilvl="7" w:tplc="04090019" w:tentative="1">
+      <w:start w:val="1"/>
+      <w:numFmt w:val="lowerLetter"/>
+      <w:lvlText w:val="%8."/>
+      <w:lvlJc w:val="left"/>
+      <w:pPr>
+        <w:ind w:left="5760" w:hanging="360"/>
+      </w:pPr>
+    </w:lvl>
+    <w:lvl w:ilvl="8" w:tplc="0409001B" w:tentative="1">
+      <w:start w:val="1"/>
+      <w:numFmt w:val="lowerRoman"/>
+      <w:lvlText w:val="%9."/>
+      <w:lvlJc w:val="right"/>
+      <w:pPr>
+        <w:ind w:left="6480" w:hanging="180"/>
+      </w:pPr>
+    </w:lvl>
+  </w:abstractNum>
+  <w:abstractNum w:abstractNumId="3">
     <w:nsid w:val="527E7A57"/>
     <w:multiLevelType w:val="hybridMultilevel"/>
     <w:tmpl w:val="3DB4A17C"/>
@@ -500,7 +767,7 @@
       </w:pPr>
     </w:lvl>
   </w:abstractNum>
-  <w:abstractNum w:abstractNumId="3">
+  <w:abstractNum w:abstractNumId="4">
     <w:nsid w:val="63A33F18"/>
     <w:multiLevelType w:val="multilevel"/>
     <w:tmpl w:val="80A0DEA8"/>
@@ -622,7 +889,7 @@
       </w:pPr>
     </w:lvl>
   </w:abstractNum>
-  <w:abstractNum w:abstractNumId="4">
+  <w:abstractNum w:abstractNumId="5">
     <w:nsid w:val="7F0E09DB"/>
     <w:multiLevelType w:val="multilevel"/>
     <w:tmpl w:val="B10A65A4"/>
@@ -769,12 +1036,15 @@
     <w:abstractNumId w:val="1"/>
   </w:num>
   <w:num w:numId="3">
+    <w:abstractNumId w:val="5"/>
+  </w:num>
+  <w:num w:numId="4">
     <w:abstractNumId w:val="4"/>
   </w:num>
-  <w:num w:numId="4">
+  <w:num w:numId="5">
     <w:abstractNumId w:val="3"/>
   </w:num>
-  <w:num w:numId="5">
+  <w:num w:numId="6">
     <w:abstractNumId w:val="2"/>
   </w:num>
 </w:numbering>
@@ -1288,6 +1558,112 @@
       <w:szCs w:val="21"/>
     </w:rPr>
   </w:style>
+  <w:style w:type="paragraph" w:styleId="Header">
+    <w:name w:val="header"/>
+    <w:basedOn w:val="Normal"/>
+    <w:link w:val="HeaderChar"/>
+    <w:uiPriority w:val="99"/>
+    <w:unhideWhenUsed/>
+    <w:rsid w:val="00CA672D"/>
+    <w:pPr>
+      <w:tabs>
+        <w:tab w:val="clear" w:pos="709"/>
+        <w:tab w:val="center" w:pos="4680"/>
+        <w:tab w:val="right" w:pos="9360"/>
+      </w:tabs>
+      <w:spacing w:after="0" w:line="240" w:lineRule="auto"/>
+    </w:pPr>
+    <w:rPr>
+      <w:rFonts w:cs="Mangal"/>
+      <w:szCs w:val="21"/>
+    </w:rPr>
+  </w:style>
+  <w:style w:type="character" w:customStyle="1" w:styleId="HeaderChar">
+    <w:name w:val="Header Char"/>
+    <w:basedOn w:val="DefaultParagraphFont"/>
+    <w:link w:val="Header"/>
+    <w:uiPriority w:val="99"/>
+    <w:rsid w:val="00CA672D"/>
+    <w:rPr>
+      <w:rFonts w:ascii="Liberation Serif" w:eastAsia="Droid Sans Fallback" w:hAnsi="Liberation Serif" w:cs="Mangal"/>
+      <w:color w:val="00000A"/>
+      <w:szCs w:val="21"/>
+      <w:lang w:eastAsia="zh-CN" w:bidi="hi-IN"/>
+    </w:rPr>
+  </w:style>
+  <w:style w:type="paragraph" w:styleId="Footer">
+    <w:name w:val="footer"/>
+    <w:basedOn w:val="Normal"/>
+    <w:link w:val="FooterChar"/>
+    <w:uiPriority w:val="99"/>
+    <w:unhideWhenUsed/>
+    <w:rsid w:val="00CA672D"/>
+    <w:pPr>
+      <w:tabs>
+        <w:tab w:val="clear" w:pos="709"/>
+        <w:tab w:val="center" w:pos="4680"/>
+        <w:tab w:val="right" w:pos="9360"/>
+      </w:tabs>
+      <w:spacing w:after="0" w:line="240" w:lineRule="auto"/>
+    </w:pPr>
+    <w:rPr>
+      <w:rFonts w:cs="Mangal"/>
+      <w:szCs w:val="21"/>
+    </w:rPr>
+  </w:style>
+  <w:style w:type="character" w:customStyle="1" w:styleId="FooterChar">
+    <w:name w:val="Footer Char"/>
+    <w:basedOn w:val="DefaultParagraphFont"/>
+    <w:link w:val="Footer"/>
+    <w:uiPriority w:val="99"/>
+    <w:rsid w:val="00CA672D"/>
+    <w:rPr>
+      <w:rFonts w:ascii="Liberation Serif" w:eastAsia="Droid Sans Fallback" w:hAnsi="Liberation Serif" w:cs="Mangal"/>
+      <w:color w:val="00000A"/>
+      <w:szCs w:val="21"/>
+      <w:lang w:eastAsia="zh-CN" w:bidi="hi-IN"/>
+    </w:rPr>
+  </w:style>
+  <w:style w:type="paragraph" w:styleId="NoSpacing">
+    <w:name w:val="No Spacing"/>
+    <w:uiPriority w:val="1"/>
+    <w:qFormat/>
+    <w:rsid w:val="00F609C3"/>
+    <w:pPr>
+      <w:spacing w:after="0" w:line="240" w:lineRule="auto"/>
+    </w:pPr>
+    <w:rPr>
+      <w:sz w:val="22"/>
+      <w:szCs w:val="22"/>
+      <w:lang w:eastAsia="zh-CN"/>
+    </w:rPr>
+  </w:style>
+  <w:style w:type="table" w:styleId="TableGrid">
+    <w:name w:val="Table Grid"/>
+    <w:basedOn w:val="TableNormal"/>
+    <w:uiPriority w:val="39"/>
+    <w:rsid w:val="002319D4"/>
+    <w:pPr>
+      <w:spacing w:after="0" w:line="240" w:lineRule="auto"/>
+    </w:pPr>
+    <w:tblPr>
+      <w:tblInd w:w="0" w:type="dxa"/>
+      <w:tblBorders>
+        <w:top w:val="single" w:sz="4" w:space="0" w:color="auto"/>
+        <w:left w:val="single" w:sz="4" w:space="0" w:color="auto"/>
+        <w:bottom w:val="single" w:sz="4" w:space="0" w:color="auto"/>
+        <w:right w:val="single" w:sz="4" w:space="0" w:color="auto"/>
+        <w:insideH w:val="single" w:sz="4" w:space="0" w:color="auto"/>
+        <w:insideV w:val="single" w:sz="4" w:space="0" w:color="auto"/>
+      </w:tblBorders>
+      <w:tblCellMar>
+        <w:top w:w="0" w:type="dxa"/>
+        <w:left w:w="108" w:type="dxa"/>
+        <w:bottom w:w="0" w:type="dxa"/>
+        <w:right w:w="108" w:type="dxa"/>
+      </w:tblCellMar>
+    </w:tblPr>
+  </w:style>
 </w:styles>
 </file>
 

</xml_diff>